<commit_message>
updated profile documents and pdfs included
updated profile documents and pdfs included
</commit_message>
<xml_diff>
--- a/Mobile Portfolio website/Venkat iOS Full Resume.docx
+++ b/Mobile Portfolio website/Venkat iOS Full Resume.docx
@@ -1,6 +1,6 @@
 
 <file path=word/document.xml><?xml version="1.0" encoding="utf-8"?>
-<w:document xmlns:wpc="http://schemas.microsoft.com/office/word/2010/wordprocessingCanvas" xmlns:cx="http://schemas.microsoft.com/office/drawing/2014/chartex" xmlns:cx1="http://schemas.microsoft.com/office/drawing/2015/9/8/chartex" xmlns:cx2="http://schemas.microsoft.com/office/drawing/2015/10/21/chartex" xmlns:mc="http://schemas.openxmlformats.org/markup-compatibility/2006" xmlns:o="urn:schemas-microsoft-com:office:office" xmlns:r="http://schemas.openxmlformats.org/officeDocument/2006/relationships" xmlns:m="http://schemas.openxmlformats.org/officeDocument/2006/math" xmlns:v="urn:schemas-microsoft-com:vml" xmlns:wp14="http://schemas.microsoft.com/office/word/2010/wordprocessingDrawing" xmlns:wp="http://schemas.openxmlformats.org/drawingml/2006/wordprocessingDrawing" xmlns:w10="urn:schemas-microsoft-com:office:word" xmlns:w="http://schemas.openxmlformats.org/wordprocessingml/2006/main" xmlns:w14="http://schemas.microsoft.com/office/word/2010/wordml" xmlns:w15="http://schemas.microsoft.com/office/word/2012/wordml" xmlns:w16se="http://schemas.microsoft.com/office/word/2015/wordml/symex" xmlns:wpg="http://schemas.microsoft.com/office/word/2010/wordprocessingGroup" xmlns:wpi="http://schemas.microsoft.com/office/word/2010/wordprocessingInk" xmlns:wne="http://schemas.microsoft.com/office/word/2006/wordml" xmlns:wps="http://schemas.microsoft.com/office/word/2010/wordprocessingShape" mc:Ignorable="w14 w15 w16se wp14">
+<w:document xmlns:wpc="http://schemas.microsoft.com/office/word/2010/wordprocessingCanvas" xmlns:mo="http://schemas.microsoft.com/office/mac/office/2008/main" xmlns:mc="http://schemas.openxmlformats.org/markup-compatibility/2006" xmlns:mv="urn:schemas-microsoft-com:mac:vml" xmlns:o="urn:schemas-microsoft-com:office:office" xmlns:r="http://schemas.openxmlformats.org/officeDocument/2006/relationships" xmlns:m="http://schemas.openxmlformats.org/officeDocument/2006/math" xmlns:v="urn:schemas-microsoft-com:vml" xmlns:wp14="http://schemas.microsoft.com/office/word/2010/wordprocessingDrawing" xmlns:wp="http://schemas.openxmlformats.org/drawingml/2006/wordprocessingDrawing" xmlns:w10="urn:schemas-microsoft-com:office:word" xmlns:w="http://schemas.openxmlformats.org/wordprocessingml/2006/main" xmlns:w14="http://schemas.microsoft.com/office/word/2010/wordml" xmlns:w15="http://schemas.microsoft.com/office/word/2012/wordml" xmlns:wpg="http://schemas.microsoft.com/office/word/2010/wordprocessingGroup" xmlns:wpi="http://schemas.microsoft.com/office/word/2010/wordprocessingInk" xmlns:wne="http://schemas.microsoft.com/office/word/2006/wordml" xmlns:wps="http://schemas.microsoft.com/office/word/2010/wordprocessingShape" mc:Ignorable="w14 w15 wp14">
   <w:body>
     <w:p>
       <w:pPr>
@@ -19,21 +19,12 @@
           <w:rFonts w:ascii="Arial" w:hAnsi="Arial" w:cs="Arial"/>
         </w:rPr>
       </w:pPr>
-      <w:proofErr w:type="spellStart"/>
-      <w:r>
-        <w:rPr>
-          <w:rFonts w:ascii="Arial" w:hAnsi="Arial" w:cs="Arial"/>
-          <w:b/>
-        </w:rPr>
-        <w:t>Venkat</w:t>
-      </w:r>
-      <w:proofErr w:type="spellEnd"/>
-      <w:r>
-        <w:rPr>
-          <w:rFonts w:ascii="Arial" w:hAnsi="Arial" w:cs="Arial"/>
-          <w:b/>
-        </w:rPr>
-        <w:t xml:space="preserve"> Reddy</w:t>
+      <w:r>
+        <w:rPr>
+          <w:rFonts w:ascii="Arial" w:hAnsi="Arial" w:cs="Arial"/>
+          <w:b/>
+        </w:rPr>
+        <w:t>Venkat Reddy</w:t>
       </w:r>
     </w:p>
     <w:p>
@@ -87,7 +78,18 @@
             <w:b/>
             <w:u w:val="none"/>
           </w:rPr>
-          <w:t>www.venkatreddy.dx.am</w:t>
+          <w:t>www.venkatportfolio.co</w:t>
+        </w:r>
+        <w:bookmarkStart w:id="0" w:name="_GoBack"/>
+        <w:bookmarkEnd w:id="0"/>
+        <w:r>
+          <w:rPr>
+            <w:rStyle w:val="Hyperlink"/>
+            <w:rFonts w:ascii="Arial" w:hAnsi="Arial" w:cs="Arial"/>
+            <w:b/>
+            <w:u w:val="none"/>
+          </w:rPr>
+          <w:t>m</w:t>
         </w:r>
       </w:hyperlink>
     </w:p>
@@ -492,23 +494,7 @@
           <w:rFonts w:ascii="Arial" w:hAnsi="Arial" w:cs="Arial"/>
           <w:b/>
         </w:rPr>
-        <w:t xml:space="preserve"> Table Views, Tab Bars, </w:t>
-      </w:r>
-      <w:proofErr w:type="spellStart"/>
-      <w:r>
-        <w:rPr>
-          <w:rFonts w:ascii="Arial" w:hAnsi="Arial" w:cs="Arial"/>
-          <w:b/>
-        </w:rPr>
-        <w:t>UIViews</w:t>
-      </w:r>
-      <w:proofErr w:type="spellEnd"/>
-      <w:r>
-        <w:rPr>
-          <w:rFonts w:ascii="Arial" w:hAnsi="Arial" w:cs="Arial"/>
-          <w:b/>
-        </w:rPr>
-        <w:t xml:space="preserve"> </w:t>
+        <w:t xml:space="preserve"> Table Views, Tab Bars, UIViews </w:t>
       </w:r>
       <w:r>
         <w:rPr>
@@ -543,7 +529,6 @@
         </w:rPr>
         <w:t xml:space="preserve">Proficiency in Using </w:t>
       </w:r>
-      <w:proofErr w:type="spellStart"/>
       <w:r>
         <w:rPr>
           <w:rFonts w:ascii="Arial" w:hAnsi="Arial" w:cs="Arial"/>
@@ -558,14 +543,12 @@
         </w:rPr>
         <w:t>efaults</w:t>
       </w:r>
-      <w:proofErr w:type="spellEnd"/>
       <w:r>
         <w:rPr>
           <w:rFonts w:ascii="Arial" w:hAnsi="Arial" w:cs="Arial"/>
         </w:rPr>
         <w:t xml:space="preserve"> and </w:t>
       </w:r>
-      <w:proofErr w:type="spellStart"/>
       <w:r>
         <w:rPr>
           <w:rFonts w:ascii="Arial" w:hAnsi="Arial" w:cs="Arial"/>
@@ -573,7 +556,6 @@
         </w:rPr>
         <w:t>NSNotificationCenter</w:t>
       </w:r>
-      <w:proofErr w:type="spellEnd"/>
       <w:r>
         <w:rPr>
           <w:rFonts w:ascii="Arial" w:hAnsi="Arial" w:cs="Arial"/>
@@ -631,7 +613,6 @@
         </w:rPr>
         <w:t xml:space="preserve">Implemented </w:t>
       </w:r>
-      <w:proofErr w:type="spellStart"/>
       <w:r>
         <w:rPr>
           <w:rFonts w:ascii="Arial" w:eastAsia="Times New Roman" w:hAnsi="Arial" w:cs="Arial"/>
@@ -640,7 +621,6 @@
         </w:rPr>
         <w:t>NSOperationQueue</w:t>
       </w:r>
-      <w:proofErr w:type="spellEnd"/>
       <w:r>
         <w:rPr>
           <w:rFonts w:ascii="Arial" w:eastAsia="Times New Roman" w:hAnsi="Arial" w:cs="Arial"/>
@@ -648,7 +628,6 @@
         </w:rPr>
         <w:t xml:space="preserve"> and </w:t>
       </w:r>
-      <w:proofErr w:type="spellStart"/>
       <w:r>
         <w:rPr>
           <w:rFonts w:ascii="Arial" w:eastAsia="Times New Roman" w:hAnsi="Arial" w:cs="Arial"/>
@@ -657,7 +636,6 @@
         </w:rPr>
         <w:t>NSURLConnection</w:t>
       </w:r>
-      <w:proofErr w:type="spellEnd"/>
       <w:r>
         <w:rPr>
           <w:rFonts w:ascii="Arial" w:eastAsia="Times New Roman" w:hAnsi="Arial" w:cs="Arial"/>
@@ -700,7 +678,6 @@
         </w:rPr>
         <w:t xml:space="preserve"> on a Native app using </w:t>
       </w:r>
-      <w:proofErr w:type="spellStart"/>
       <w:r>
         <w:rPr>
           <w:rFonts w:ascii="Arial" w:eastAsia="Times New Roman" w:hAnsi="Arial" w:cs="Arial"/>
@@ -709,7 +686,6 @@
         </w:rPr>
         <w:t>UIWebView</w:t>
       </w:r>
-      <w:proofErr w:type="spellEnd"/>
       <w:r>
         <w:rPr>
           <w:rFonts w:ascii="Arial" w:eastAsia="Times New Roman" w:hAnsi="Arial" w:cs="Arial"/>
@@ -738,77 +714,13 @@
         </w:rPr>
         <w:t xml:space="preserve">Worked with </w:t>
       </w:r>
-      <w:proofErr w:type="spellStart"/>
-      <w:r>
-        <w:rPr>
-          <w:rFonts w:ascii="Arial" w:eastAsia="Times New Roman" w:hAnsi="Arial" w:cs="Arial"/>
-          <w:b/>
-          <w:lang w:eastAsia="en-US"/>
-        </w:rPr>
-        <w:t>UIActionSheets</w:t>
-      </w:r>
-      <w:proofErr w:type="spellEnd"/>
-      <w:r>
-        <w:rPr>
-          <w:rFonts w:ascii="Arial" w:eastAsia="Times New Roman" w:hAnsi="Arial" w:cs="Arial"/>
-          <w:b/>
-          <w:lang w:eastAsia="en-US"/>
-        </w:rPr>
-        <w:t xml:space="preserve">, </w:t>
-      </w:r>
-      <w:proofErr w:type="spellStart"/>
-      <w:r>
-        <w:rPr>
-          <w:rFonts w:ascii="Arial" w:eastAsia="Times New Roman" w:hAnsi="Arial" w:cs="Arial"/>
-          <w:b/>
-          <w:lang w:eastAsia="en-US"/>
-        </w:rPr>
-        <w:t>UITableViews</w:t>
-      </w:r>
-      <w:proofErr w:type="spellEnd"/>
-      <w:r>
-        <w:rPr>
-          <w:rFonts w:ascii="Arial" w:eastAsia="Times New Roman" w:hAnsi="Arial" w:cs="Arial"/>
-          <w:b/>
-          <w:lang w:eastAsia="en-US"/>
-        </w:rPr>
-        <w:t xml:space="preserve">, </w:t>
-      </w:r>
-      <w:proofErr w:type="spellStart"/>
-      <w:r>
-        <w:rPr>
-          <w:rFonts w:ascii="Arial" w:eastAsia="Times New Roman" w:hAnsi="Arial" w:cs="Arial"/>
-          <w:b/>
-          <w:lang w:eastAsia="en-US"/>
-        </w:rPr>
-        <w:t>CustomCells</w:t>
-      </w:r>
-      <w:proofErr w:type="spellEnd"/>
-      <w:r>
-        <w:rPr>
-          <w:rFonts w:ascii="Arial" w:eastAsia="Times New Roman" w:hAnsi="Arial" w:cs="Arial"/>
-          <w:b/>
-          <w:lang w:eastAsia="en-US"/>
-        </w:rPr>
-        <w:t xml:space="preserve">, </w:t>
-      </w:r>
-      <w:proofErr w:type="spellStart"/>
-      <w:r>
-        <w:rPr>
-          <w:rFonts w:ascii="Arial" w:eastAsia="Times New Roman" w:hAnsi="Arial" w:cs="Arial"/>
-          <w:b/>
-          <w:lang w:eastAsia="en-US"/>
-        </w:rPr>
-        <w:t>UIScrollViews</w:t>
-      </w:r>
-      <w:proofErr w:type="spellEnd"/>
-      <w:r>
-        <w:rPr>
-          <w:rFonts w:ascii="Arial" w:eastAsia="Times New Roman" w:hAnsi="Arial" w:cs="Arial"/>
-          <w:b/>
-          <w:lang w:eastAsia="en-US"/>
-        </w:rPr>
-        <w:t xml:space="preserve">, Navigation Controllers, delegates </w:t>
+      <w:r>
+        <w:rPr>
+          <w:rFonts w:ascii="Arial" w:eastAsia="Times New Roman" w:hAnsi="Arial" w:cs="Arial"/>
+          <w:b/>
+          <w:lang w:eastAsia="en-US"/>
+        </w:rPr>
+        <w:t xml:space="preserve">UIActionSheets, UITableViews, CustomCells, UIScrollViews, Navigation Controllers, delegates </w:t>
       </w:r>
       <w:r>
         <w:rPr>
@@ -1441,14 +1353,12 @@
         </w:rPr>
         <w:t xml:space="preserve"> </w:t>
       </w:r>
-      <w:proofErr w:type="spellStart"/>
       <w:r>
         <w:rPr>
           <w:rFonts w:ascii="Arial" w:hAnsi="Arial" w:cs="Arial"/>
         </w:rPr>
         <w:t>UIAutomation</w:t>
       </w:r>
-      <w:proofErr w:type="spellEnd"/>
       <w:r>
         <w:rPr>
           <w:rFonts w:ascii="Arial" w:hAnsi="Arial" w:cs="Arial"/>
@@ -1996,16 +1906,8 @@
         <w:rPr>
           <w:rFonts w:ascii="Arial" w:hAnsi="Arial" w:cs="Arial"/>
         </w:rPr>
-        <w:t xml:space="preserve">, </w:t>
-      </w:r>
-      <w:proofErr w:type="spellStart"/>
-      <w:r>
-        <w:rPr>
-          <w:rFonts w:ascii="Arial" w:hAnsi="Arial" w:cs="Arial"/>
-        </w:rPr>
-        <w:t>SQLServer</w:t>
-      </w:r>
-      <w:proofErr w:type="spellEnd"/>
+        <w:t>, SQLServer</w:t>
+      </w:r>
     </w:p>
     <w:p>
       <w:pPr>
@@ -2122,16 +2024,8 @@
         <w:rPr>
           <w:rFonts w:ascii="Arial" w:hAnsi="Arial" w:cs="Arial"/>
         </w:rPr>
-        <w:t xml:space="preserve">, </w:t>
-      </w:r>
-      <w:proofErr w:type="spellStart"/>
-      <w:r>
-        <w:rPr>
-          <w:rFonts w:ascii="Arial" w:hAnsi="Arial" w:cs="Arial"/>
-        </w:rPr>
-        <w:t>MyEclipse</w:t>
-      </w:r>
-      <w:proofErr w:type="spellEnd"/>
+        <w:t>, MyEclipse</w:t>
+      </w:r>
       <w:r>
         <w:rPr>
           <w:rFonts w:ascii="Arial" w:hAnsi="Arial" w:cs="Arial"/>
@@ -2142,16 +2036,8 @@
         <w:rPr>
           <w:rFonts w:ascii="Arial" w:hAnsi="Arial" w:cs="Arial"/>
         </w:rPr>
-        <w:t xml:space="preserve">and </w:t>
-      </w:r>
-      <w:proofErr w:type="spellStart"/>
-      <w:r>
-        <w:rPr>
-          <w:rFonts w:ascii="Arial" w:hAnsi="Arial" w:cs="Arial"/>
-        </w:rPr>
-        <w:t>Xamarin</w:t>
-      </w:r>
-      <w:proofErr w:type="spellEnd"/>
+        <w:t>and Xamarin</w:t>
+      </w:r>
       <w:r>
         <w:rPr>
           <w:rFonts w:ascii="Arial" w:hAnsi="Arial" w:cs="Arial"/>
@@ -2185,21 +2071,7 @@
         <w:rPr>
           <w:rFonts w:ascii="Arial" w:hAnsi="Arial" w:cs="Arial"/>
         </w:rPr>
-        <w:t xml:space="preserve">: </w:t>
-      </w:r>
-      <w:proofErr w:type="spellStart"/>
-      <w:r>
-        <w:rPr>
-          <w:rFonts w:ascii="Arial" w:hAnsi="Arial" w:cs="Arial"/>
-        </w:rPr>
-        <w:t>RESTFul</w:t>
-      </w:r>
-      <w:proofErr w:type="spellEnd"/>
-      <w:r>
-        <w:rPr>
-          <w:rFonts w:ascii="Arial" w:hAnsi="Arial" w:cs="Arial"/>
-        </w:rPr>
-        <w:t>, SOAP.</w:t>
+        <w:t>: RESTFul, SOAP.</w:t>
       </w:r>
     </w:p>
     <w:p>
@@ -2228,21 +2100,7 @@
         <w:rPr>
           <w:rFonts w:ascii="Arial" w:hAnsi="Arial" w:cs="Arial"/>
         </w:rPr>
-        <w:t xml:space="preserve">: </w:t>
-      </w:r>
-      <w:proofErr w:type="spellStart"/>
-      <w:r>
-        <w:rPr>
-          <w:rFonts w:ascii="Arial" w:hAnsi="Arial" w:cs="Arial"/>
-        </w:rPr>
-        <w:t>GITHub</w:t>
-      </w:r>
-      <w:proofErr w:type="spellEnd"/>
-      <w:r>
-        <w:rPr>
-          <w:rFonts w:ascii="Arial" w:hAnsi="Arial" w:cs="Arial"/>
-        </w:rPr>
-        <w:t>, SVN.</w:t>
+        <w:t>: GITHub, SVN.</w:t>
       </w:r>
     </w:p>
     <w:p>
@@ -2542,30 +2400,14 @@
         <w:rPr>
           <w:rFonts w:ascii="Arial" w:hAnsi="Arial" w:cs="Arial"/>
         </w:rPr>
-        <w:t xml:space="preserve"> like </w:t>
-      </w:r>
-      <w:proofErr w:type="spellStart"/>
-      <w:r>
-        <w:rPr>
-          <w:rFonts w:ascii="Arial" w:hAnsi="Arial" w:cs="Arial"/>
-        </w:rPr>
-        <w:t>GoMobile</w:t>
-      </w:r>
-      <w:proofErr w:type="spellEnd"/>
-      <w:r>
-        <w:rPr>
-          <w:rFonts w:ascii="Arial" w:hAnsi="Arial" w:cs="Arial"/>
-        </w:rPr>
-        <w:t xml:space="preserve">, </w:t>
-      </w:r>
-      <w:proofErr w:type="spellStart"/>
-      <w:r>
-        <w:rPr>
-          <w:rFonts w:ascii="Arial" w:hAnsi="Arial" w:cs="Arial"/>
-        </w:rPr>
-        <w:t>GoSap</w:t>
-      </w:r>
-      <w:proofErr w:type="spellEnd"/>
+        <w:t xml:space="preserve"> like GoMobile</w:t>
+      </w:r>
+      <w:r>
+        <w:rPr>
+          <w:rFonts w:ascii="Arial" w:hAnsi="Arial" w:cs="Arial"/>
+        </w:rPr>
+        <w:t>, GoSap</w:t>
+      </w:r>
       <w:r>
         <w:rPr>
           <w:rFonts w:ascii="Arial" w:hAnsi="Arial" w:cs="Arial"/>
@@ -2582,27 +2424,13 @@
         <w:rPr>
           <w:rFonts w:ascii="Arial" w:hAnsi="Arial" w:cs="Arial"/>
         </w:rPr>
-        <w:t xml:space="preserve">in a project called </w:t>
-      </w:r>
-      <w:proofErr w:type="spellStart"/>
-      <w:r>
-        <w:rPr>
-          <w:rFonts w:ascii="Arial" w:hAnsi="Arial" w:cs="Arial"/>
-        </w:rPr>
-        <w:t>EG</w:t>
-      </w:r>
-      <w:r>
-        <w:rPr>
-          <w:rFonts w:ascii="Arial" w:hAnsi="Arial" w:cs="Arial"/>
-        </w:rPr>
-        <w:t>overnance</w:t>
-      </w:r>
-      <w:proofErr w:type="spellEnd"/>
-      <w:r>
-        <w:rPr>
-          <w:rFonts w:ascii="Arial" w:hAnsi="Arial" w:cs="Arial"/>
-        </w:rPr>
-        <w:t xml:space="preserve"> which</w:t>
+        <w:t>in a project called EG</w:t>
+      </w:r>
+      <w:r>
+        <w:rPr>
+          <w:rFonts w:ascii="Arial" w:hAnsi="Arial" w:cs="Arial"/>
+        </w:rPr>
+        <w:t>overnance which</w:t>
       </w:r>
       <w:r>
         <w:rPr>
@@ -2676,28 +2504,6 @@
         </w:rPr>
         <w:t xml:space="preserve">. </w:t>
       </w:r>
-    </w:p>
-    <w:p>
-      <w:pPr>
-        <w:spacing w:after="0"/>
-        <w:rPr>
-          <w:rFonts w:ascii="Arial" w:hAnsi="Arial" w:cs="Arial"/>
-        </w:rPr>
-      </w:pPr>
-      <w:r>
-        <w:rPr>
-          <w:rFonts w:ascii="Arial" w:hAnsi="Arial" w:cs="Arial"/>
-        </w:rPr>
-        <w:t xml:space="preserve">Link: </w:t>
-      </w:r>
-      <w:r>
-        <w:rPr>
-          <w:rFonts w:ascii="Arial" w:hAnsi="Arial" w:cs="Arial"/>
-        </w:rPr>
-        <w:t>https://github.com/venkatyadavally1992/AGS-Project-8</w:t>
-      </w:r>
-      <w:bookmarkStart w:id="0" w:name="_GoBack"/>
-      <w:bookmarkEnd w:id="0"/>
     </w:p>
     <w:p>
       <w:pPr>
@@ -2835,7 +2641,6 @@
         </w:rPr>
         <w:t>Customized </w:t>
       </w:r>
-      <w:proofErr w:type="spellStart"/>
       <w:r>
         <w:rPr>
           <w:rFonts w:ascii="Arial" w:hAnsi="Arial" w:cs="Arial"/>
@@ -2843,17 +2648,7 @@
           <w:bCs/>
           <w:lang w:eastAsia="en-IN"/>
         </w:rPr>
-        <w:t>UITableView</w:t>
-      </w:r>
-      <w:proofErr w:type="spellEnd"/>
-      <w:r>
-        <w:rPr>
-          <w:rFonts w:ascii="Arial" w:hAnsi="Arial" w:cs="Arial"/>
-          <w:b/>
-          <w:bCs/>
-          <w:lang w:eastAsia="en-IN"/>
-        </w:rPr>
-        <w:t> </w:t>
+        <w:t>UITableView </w:t>
       </w:r>
       <w:r>
         <w:rPr>
@@ -2906,7 +2701,6 @@
         </w:rPr>
         <w:t>Worked with </w:t>
       </w:r>
-      <w:proofErr w:type="spellStart"/>
       <w:r>
         <w:rPr>
           <w:rFonts w:ascii="Arial" w:eastAsia="Times New Roman" w:hAnsi="Arial" w:cs="Arial"/>
@@ -2914,29 +2708,8 @@
           <w:bCs/>
           <w:lang w:eastAsia="en-IN"/>
         </w:rPr>
-        <w:t>UIKit</w:t>
-      </w:r>
-      <w:proofErr w:type="spellEnd"/>
-      <w:r>
-        <w:rPr>
-          <w:rFonts w:ascii="Arial" w:eastAsia="Times New Roman" w:hAnsi="Arial" w:cs="Arial"/>
-          <w:b/>
-          <w:bCs/>
-          <w:lang w:eastAsia="en-IN"/>
-        </w:rPr>
-        <w:t xml:space="preserve"> Framework, </w:t>
-      </w:r>
-      <w:proofErr w:type="spellStart"/>
-      <w:r>
-        <w:rPr>
-          <w:rFonts w:ascii="Arial" w:eastAsia="Times New Roman" w:hAnsi="Arial" w:cs="Arial"/>
-          <w:b/>
-          <w:bCs/>
-          <w:lang w:eastAsia="en-IN"/>
-        </w:rPr>
-        <w:t>UICollectionView</w:t>
-      </w:r>
-      <w:proofErr w:type="spellEnd"/>
+        <w:t>UIKit Framework, UICollectionView</w:t>
+      </w:r>
       <w:r>
         <w:rPr>
           <w:rFonts w:ascii="Arial" w:eastAsia="Times New Roman" w:hAnsi="Arial" w:cs="Arial"/>
@@ -3103,23 +2876,7 @@
           <w:rFonts w:ascii="Arial" w:eastAsia="Times New Roman" w:hAnsi="Arial" w:cs="Arial"/>
           <w:lang w:eastAsia="en-IN"/>
         </w:rPr>
-        <w:t xml:space="preserve">Test automation with </w:t>
-      </w:r>
-      <w:proofErr w:type="spellStart"/>
-      <w:r>
-        <w:rPr>
-          <w:rFonts w:ascii="Arial" w:eastAsia="Times New Roman" w:hAnsi="Arial" w:cs="Arial"/>
-          <w:lang w:eastAsia="en-IN"/>
-        </w:rPr>
-        <w:t>UIAutomation</w:t>
-      </w:r>
-      <w:proofErr w:type="spellEnd"/>
-      <w:r>
-        <w:rPr>
-          <w:rFonts w:ascii="Arial" w:eastAsia="Times New Roman" w:hAnsi="Arial" w:cs="Arial"/>
-          <w:lang w:eastAsia="en-IN"/>
-        </w:rPr>
-        <w:t xml:space="preserve"> and performed Unit Tests.</w:t>
+        <w:t>Test automation with UIAutomation and performed Unit Tests.</w:t>
       </w:r>
     </w:p>
     <w:p>
@@ -3144,7 +2901,6 @@
         </w:rPr>
         <w:t>Implemented custom adapter with </w:t>
       </w:r>
-      <w:proofErr w:type="spellStart"/>
       <w:r>
         <w:rPr>
           <w:rFonts w:ascii="Arial" w:eastAsia="Times New Roman" w:hAnsi="Arial" w:cs="Arial"/>
@@ -3153,9 +2909,16 @@
           <w:color w:val="000000"/>
           <w:shd w:val="clear" w:color="auto" w:fill="FFFFFF"/>
         </w:rPr>
-        <w:t>ListView</w:t>
-      </w:r>
-      <w:proofErr w:type="spellEnd"/>
+        <w:t>ListView </w:t>
+      </w:r>
+      <w:r>
+        <w:rPr>
+          <w:rFonts w:ascii="Arial" w:eastAsia="Times New Roman" w:hAnsi="Arial" w:cs="Arial"/>
+          <w:color w:val="000000"/>
+          <w:shd w:val="clear" w:color="auto" w:fill="FFFFFF"/>
+        </w:rPr>
+        <w:t xml:space="preserve">component and </w:t>
+      </w:r>
       <w:r>
         <w:rPr>
           <w:rFonts w:ascii="Arial" w:eastAsia="Times New Roman" w:hAnsi="Arial" w:cs="Arial"/>
@@ -3164,28 +2927,8 @@
           <w:color w:val="000000"/>
           <w:shd w:val="clear" w:color="auto" w:fill="FFFFFF"/>
         </w:rPr>
-        <w:t> </w:t>
-      </w:r>
-      <w:r>
-        <w:rPr>
-          <w:rFonts w:ascii="Arial" w:eastAsia="Times New Roman" w:hAnsi="Arial" w:cs="Arial"/>
-          <w:color w:val="000000"/>
-          <w:shd w:val="clear" w:color="auto" w:fill="FFFFFF"/>
-        </w:rPr>
-        <w:t xml:space="preserve">component and </w:t>
-      </w:r>
-      <w:proofErr w:type="spellStart"/>
-      <w:r>
-        <w:rPr>
-          <w:rFonts w:ascii="Arial" w:eastAsia="Times New Roman" w:hAnsi="Arial" w:cs="Arial"/>
-          <w:b/>
-          <w:bCs/>
-          <w:color w:val="000000"/>
-          <w:shd w:val="clear" w:color="auto" w:fill="FFFFFF"/>
-        </w:rPr>
         <w:t>LayoutInflater</w:t>
       </w:r>
-      <w:proofErr w:type="spellEnd"/>
       <w:r>
         <w:rPr>
           <w:rFonts w:ascii="Arial" w:eastAsia="Times New Roman" w:hAnsi="Arial" w:cs="Arial"/>
@@ -3259,34 +3002,14 @@
         </w:rPr>
         <w:t xml:space="preserve">Built iOS Storyboards and established </w:t>
       </w:r>
-      <w:proofErr w:type="spellStart"/>
       <w:r>
         <w:rPr>
           <w:rFonts w:ascii="Arial" w:eastAsia="Times New Roman" w:hAnsi="Arial" w:cs="Arial"/>
           <w:b/>
           <w:lang w:eastAsia="en-IN"/>
         </w:rPr>
-        <w:t>IBOutlet</w:t>
-      </w:r>
-      <w:proofErr w:type="spellEnd"/>
-      <w:r>
-        <w:rPr>
-          <w:rFonts w:ascii="Arial" w:eastAsia="Times New Roman" w:hAnsi="Arial" w:cs="Arial"/>
-          <w:b/>
-          <w:lang w:eastAsia="en-IN"/>
-        </w:rPr>
-        <w:t xml:space="preserve">, </w:t>
-      </w:r>
-      <w:proofErr w:type="spellStart"/>
-      <w:r>
-        <w:rPr>
-          <w:rFonts w:ascii="Arial" w:eastAsia="Times New Roman" w:hAnsi="Arial" w:cs="Arial"/>
-          <w:b/>
-          <w:lang w:eastAsia="en-IN"/>
-        </w:rPr>
-        <w:t>IBActions</w:t>
-      </w:r>
-      <w:proofErr w:type="spellEnd"/>
+        <w:t>IBOutlet, IBActions</w:t>
+      </w:r>
       <w:r>
         <w:rPr>
           <w:rFonts w:ascii="Arial" w:eastAsia="Times New Roman" w:hAnsi="Arial" w:cs="Arial"/>
@@ -3355,23 +3078,7 @@
           <w:rFonts w:ascii="Arial" w:eastAsia="Times New Roman" w:hAnsi="Arial" w:cs="Arial"/>
           <w:lang w:eastAsia="en-IN"/>
         </w:rPr>
-        <w:t xml:space="preserve">We have used SWIFT and SQLITE for </w:t>
-      </w:r>
-      <w:proofErr w:type="spellStart"/>
-      <w:r>
-        <w:rPr>
-          <w:rFonts w:ascii="Arial" w:eastAsia="Times New Roman" w:hAnsi="Arial" w:cs="Arial"/>
-          <w:lang w:eastAsia="en-IN"/>
-        </w:rPr>
-        <w:t>Cand</w:t>
-      </w:r>
-      <w:proofErr w:type="spellEnd"/>
-      <w:r>
-        <w:rPr>
-          <w:rFonts w:ascii="Arial" w:eastAsia="Times New Roman" w:hAnsi="Arial" w:cs="Arial"/>
-          <w:lang w:eastAsia="en-IN"/>
-        </w:rPr>
-        <w:t xml:space="preserve"> App.</w:t>
+        <w:t>We have used SWIFT and SQLITE for Cand App.</w:t>
       </w:r>
     </w:p>
     <w:p>
@@ -3440,7 +3147,6 @@
         </w:rPr>
         <w:t>Designed the HTTP interface which uses the </w:t>
       </w:r>
-      <w:proofErr w:type="spellStart"/>
       <w:r>
         <w:rPr>
           <w:rFonts w:ascii="Arial" w:eastAsia="Times New Roman" w:hAnsi="Arial" w:cs="Arial"/>
@@ -3450,7 +3156,6 @@
         </w:rPr>
         <w:t>NSURLConnection</w:t>
       </w:r>
-      <w:proofErr w:type="spellEnd"/>
       <w:r>
         <w:rPr>
           <w:rFonts w:ascii="Arial" w:eastAsia="Times New Roman" w:hAnsi="Arial" w:cs="Arial"/>
@@ -3458,7 +3163,6 @@
         </w:rPr>
         <w:t> and </w:t>
       </w:r>
-      <w:proofErr w:type="spellStart"/>
       <w:r>
         <w:rPr>
           <w:rFonts w:ascii="Arial" w:eastAsia="Times New Roman" w:hAnsi="Arial" w:cs="Arial"/>
@@ -3468,7 +3172,6 @@
         </w:rPr>
         <w:t>NSURLRequest</w:t>
       </w:r>
-      <w:proofErr w:type="spellEnd"/>
       <w:r>
         <w:rPr>
           <w:rFonts w:ascii="Arial" w:eastAsia="Times New Roman" w:hAnsi="Arial" w:cs="Arial"/>
@@ -3513,7 +3216,6 @@
         </w:rPr>
         <w:t>Implemented custom </w:t>
       </w:r>
-      <w:proofErr w:type="spellStart"/>
       <w:r>
         <w:rPr>
           <w:rFonts w:ascii="Arial" w:eastAsia="Times New Roman" w:hAnsi="Arial" w:cs="Arial"/>
@@ -3523,7 +3225,6 @@
         </w:rPr>
         <w:t>UITabBarController</w:t>
       </w:r>
-      <w:proofErr w:type="spellEnd"/>
       <w:r>
         <w:rPr>
           <w:rFonts w:ascii="Arial" w:eastAsia="Times New Roman" w:hAnsi="Arial" w:cs="Arial"/>
@@ -3531,7 +3232,6 @@
         </w:rPr>
         <w:t>, </w:t>
       </w:r>
-      <w:proofErr w:type="spellStart"/>
       <w:r>
         <w:rPr>
           <w:rFonts w:ascii="Arial" w:eastAsia="Times New Roman" w:hAnsi="Arial" w:cs="Arial"/>
@@ -3541,7 +3241,6 @@
         </w:rPr>
         <w:t>UINavigationController</w:t>
       </w:r>
-      <w:proofErr w:type="spellEnd"/>
       <w:r>
         <w:rPr>
           <w:rFonts w:ascii="Arial" w:eastAsia="Times New Roman" w:hAnsi="Arial" w:cs="Arial"/>
@@ -3760,41 +3459,21 @@
         </w:rPr>
         <w:t xml:space="preserve"> connection </w:t>
       </w:r>
-      <w:proofErr w:type="spellStart"/>
       <w:r>
         <w:rPr>
           <w:rFonts w:ascii="Arial" w:eastAsia="Times New Roman" w:hAnsi="Arial" w:cs="Arial"/>
           <w:color w:val="000000"/>
           <w:shd w:val="clear" w:color="auto" w:fill="FFFFFF"/>
         </w:rPr>
-        <w:t>i.e</w:t>
-      </w:r>
-      <w:proofErr w:type="spellEnd"/>
+        <w:t xml:space="preserve">i.e </w:t>
+      </w:r>
       <w:r>
         <w:rPr>
           <w:rFonts w:ascii="Arial" w:eastAsia="Times New Roman" w:hAnsi="Arial" w:cs="Arial"/>
           <w:color w:val="000000"/>
           <w:shd w:val="clear" w:color="auto" w:fill="FFFFFF"/>
         </w:rPr>
-        <w:t xml:space="preserve"> </w:t>
-      </w:r>
-      <w:proofErr w:type="spellStart"/>
-      <w:r>
-        <w:rPr>
-          <w:rFonts w:ascii="Arial" w:eastAsia="Times New Roman" w:hAnsi="Arial" w:cs="Arial"/>
-          <w:color w:val="000000"/>
-          <w:shd w:val="clear" w:color="auto" w:fill="FFFFFF"/>
-        </w:rPr>
-        <w:t>GoSap</w:t>
-      </w:r>
-      <w:proofErr w:type="spellEnd"/>
-      <w:r>
-        <w:rPr>
-          <w:rFonts w:ascii="Arial" w:eastAsia="Times New Roman" w:hAnsi="Arial" w:cs="Arial"/>
-          <w:color w:val="000000"/>
-          <w:shd w:val="clear" w:color="auto" w:fill="FFFFFF"/>
-        </w:rPr>
-        <w:t>.</w:t>
+        <w:t>GoSap.</w:t>
       </w:r>
     </w:p>
     <w:p>
@@ -3825,33 +3504,15 @@
           <w:color w:val="000000"/>
           <w:shd w:val="clear" w:color="auto" w:fill="FFFFFF"/>
         </w:rPr>
-        <w:t xml:space="preserve">ach second and shown using </w:t>
-      </w:r>
-      <w:proofErr w:type="spellStart"/>
+        <w:t>ach second and shown using MapK</w:t>
+      </w:r>
       <w:r>
         <w:rPr>
           <w:rFonts w:ascii="Arial" w:eastAsia="Times New Roman" w:hAnsi="Arial" w:cs="Arial"/>
           <w:color w:val="000000"/>
           <w:shd w:val="clear" w:color="auto" w:fill="FFFFFF"/>
         </w:rPr>
-        <w:t>MapK</w:t>
-      </w:r>
-      <w:r>
-        <w:rPr>
-          <w:rFonts w:ascii="Arial" w:eastAsia="Times New Roman" w:hAnsi="Arial" w:cs="Arial"/>
-          <w:color w:val="000000"/>
-          <w:shd w:val="clear" w:color="auto" w:fill="FFFFFF"/>
-        </w:rPr>
-        <w:t>it</w:t>
-      </w:r>
-      <w:proofErr w:type="spellEnd"/>
-      <w:r>
-        <w:rPr>
-          <w:rFonts w:ascii="Arial" w:eastAsia="Times New Roman" w:hAnsi="Arial" w:cs="Arial"/>
-          <w:color w:val="000000"/>
-          <w:shd w:val="clear" w:color="auto" w:fill="FFFFFF"/>
-        </w:rPr>
-        <w:t xml:space="preserve"> on UI.</w:t>
+        <w:t>it on UI.</w:t>
       </w:r>
     </w:p>
     <w:p>
@@ -3891,6 +3552,7 @@
           <w:u w:val="single"/>
           <w:lang w:eastAsia="en-IN"/>
         </w:rPr>
+        <w:lastRenderedPageBreak/>
         <w:t>Environment: </w:t>
       </w:r>
       <w:r>
@@ -3962,44 +3624,16 @@
           <w:bCs/>
           <w:lang w:eastAsia="en-IN"/>
         </w:rPr>
-        <w:t xml:space="preserve">, </w:t>
-      </w:r>
-      <w:proofErr w:type="spellStart"/>
+        <w:t>, MapK</w:t>
+      </w:r>
       <w:r>
         <w:rPr>
           <w:rFonts w:ascii="Arial" w:eastAsia="Times New Roman" w:hAnsi="Arial" w:cs="Arial"/>
           <w:bCs/>
           <w:lang w:eastAsia="en-IN"/>
         </w:rPr>
-        <w:t>MapK</w:t>
-      </w:r>
-      <w:r>
-        <w:rPr>
-          <w:rFonts w:ascii="Arial" w:eastAsia="Times New Roman" w:hAnsi="Arial" w:cs="Arial"/>
-          <w:bCs/>
-          <w:lang w:eastAsia="en-IN"/>
-        </w:rPr>
-        <w:t>it</w:t>
-      </w:r>
-      <w:proofErr w:type="spellEnd"/>
-      <w:r>
-        <w:rPr>
-          <w:rFonts w:ascii="Arial" w:eastAsia="Times New Roman" w:hAnsi="Arial" w:cs="Arial"/>
-          <w:bCs/>
-          <w:lang w:eastAsia="en-IN"/>
-        </w:rPr>
-        <w:t xml:space="preserve">, </w:t>
-      </w:r>
-      <w:proofErr w:type="spellStart"/>
-      <w:r>
-        <w:rPr>
-          <w:rFonts w:ascii="Arial" w:eastAsia="Times New Roman" w:hAnsi="Arial" w:cs="Arial"/>
-          <w:bCs/>
-          <w:lang w:eastAsia="en-IN"/>
-        </w:rPr>
-        <w:t>UIKit</w:t>
-      </w:r>
-      <w:proofErr w:type="spellEnd"/>
+        <w:t>it, UIKit</w:t>
+      </w:r>
       <w:r>
         <w:rPr>
           <w:rFonts w:ascii="Arial" w:eastAsia="Times New Roman" w:hAnsi="Arial" w:cs="Arial"/>
@@ -4414,95 +4048,13 @@
         </w:rPr>
         <w:t xml:space="preserve"> that includes </w:t>
       </w:r>
-      <w:proofErr w:type="spellStart"/>
-      <w:r>
-        <w:rPr>
-          <w:rFonts w:ascii="Arial" w:eastAsia="Times New Roman" w:hAnsi="Arial" w:cs="Arial"/>
-          <w:b/>
-          <w:lang w:eastAsia="en-US"/>
-        </w:rPr>
-        <w:t>UIKit</w:t>
-      </w:r>
-      <w:proofErr w:type="spellEnd"/>
-      <w:r>
-        <w:rPr>
-          <w:rFonts w:ascii="Arial" w:eastAsia="Times New Roman" w:hAnsi="Arial" w:cs="Arial"/>
-          <w:b/>
-          <w:lang w:eastAsia="en-US"/>
-        </w:rPr>
-        <w:t xml:space="preserve">, Foundation, </w:t>
-      </w:r>
-      <w:proofErr w:type="spellStart"/>
-      <w:r>
-        <w:rPr>
-          <w:rFonts w:ascii="Arial" w:eastAsia="Times New Roman" w:hAnsi="Arial" w:cs="Arial"/>
-          <w:b/>
-          <w:lang w:eastAsia="en-US"/>
-        </w:rPr>
-        <w:t>UINavigationViewController</w:t>
-      </w:r>
-      <w:proofErr w:type="spellEnd"/>
-      <w:r>
-        <w:rPr>
-          <w:rFonts w:ascii="Arial" w:eastAsia="Times New Roman" w:hAnsi="Arial" w:cs="Arial"/>
-          <w:b/>
-          <w:lang w:eastAsia="en-US"/>
-        </w:rPr>
-        <w:t xml:space="preserve">, </w:t>
-      </w:r>
-      <w:proofErr w:type="spellStart"/>
-      <w:r>
-        <w:rPr>
-          <w:rFonts w:ascii="Arial" w:eastAsia="Times New Roman" w:hAnsi="Arial" w:cs="Arial"/>
-          <w:b/>
-          <w:lang w:eastAsia="en-US"/>
-        </w:rPr>
-        <w:t>UIViewController</w:t>
-      </w:r>
-      <w:proofErr w:type="spellEnd"/>
-      <w:r>
-        <w:rPr>
-          <w:rFonts w:ascii="Arial" w:eastAsia="Times New Roman" w:hAnsi="Arial" w:cs="Arial"/>
-          <w:b/>
-          <w:lang w:eastAsia="en-US"/>
-        </w:rPr>
-        <w:t xml:space="preserve">, </w:t>
-      </w:r>
-      <w:proofErr w:type="spellStart"/>
-      <w:r>
-        <w:rPr>
-          <w:rFonts w:ascii="Arial" w:eastAsia="Times New Roman" w:hAnsi="Arial" w:cs="Arial"/>
-          <w:b/>
-          <w:lang w:eastAsia="en-US"/>
-        </w:rPr>
-        <w:t>UITabViewController</w:t>
-      </w:r>
-      <w:proofErr w:type="spellEnd"/>
-      <w:r>
-        <w:rPr>
-          <w:rFonts w:ascii="Arial" w:eastAsia="Times New Roman" w:hAnsi="Arial" w:cs="Arial"/>
-          <w:b/>
-          <w:lang w:eastAsia="en-US"/>
-        </w:rPr>
-        <w:t xml:space="preserve">, </w:t>
-      </w:r>
-      <w:proofErr w:type="spellStart"/>
-      <w:r>
-        <w:rPr>
-          <w:rFonts w:ascii="Arial" w:eastAsia="Times New Roman" w:hAnsi="Arial" w:cs="Arial"/>
-          <w:b/>
-          <w:lang w:eastAsia="en-US"/>
-        </w:rPr>
-        <w:t>UITableViewController</w:t>
-      </w:r>
-      <w:proofErr w:type="spellEnd"/>
-      <w:r>
-        <w:rPr>
-          <w:rFonts w:ascii="Arial" w:eastAsia="Times New Roman" w:hAnsi="Arial" w:cs="Arial"/>
-          <w:b/>
-          <w:lang w:eastAsia="en-US"/>
-        </w:rPr>
-        <w:t xml:space="preserve"> </w:t>
+      <w:r>
+        <w:rPr>
+          <w:rFonts w:ascii="Arial" w:eastAsia="Times New Roman" w:hAnsi="Arial" w:cs="Arial"/>
+          <w:b/>
+          <w:lang w:eastAsia="en-US"/>
+        </w:rPr>
+        <w:t xml:space="preserve">UIKit, Foundation, UINavigationViewController, UIViewController, UITabViewController, UITableViewController </w:t>
       </w:r>
       <w:r>
         <w:rPr>
@@ -4926,23 +4478,13 @@
         </w:rPr>
         <w:t xml:space="preserve">Integrated web components using </w:t>
       </w:r>
-      <w:proofErr w:type="spellStart"/>
-      <w:r>
-        <w:rPr>
-          <w:rFonts w:ascii="Arial" w:eastAsia="Times New Roman" w:hAnsi="Arial" w:cs="Arial"/>
-          <w:b/>
-          <w:lang w:eastAsia="en-US"/>
-        </w:rPr>
-        <w:t>UIWebView</w:t>
-      </w:r>
-      <w:proofErr w:type="spellEnd"/>
-      <w:r>
-        <w:rPr>
-          <w:rFonts w:ascii="Arial" w:eastAsia="Times New Roman" w:hAnsi="Arial" w:cs="Arial"/>
-          <w:b/>
-          <w:lang w:eastAsia="en-US"/>
-        </w:rPr>
-        <w:t>.</w:t>
+      <w:r>
+        <w:rPr>
+          <w:rFonts w:ascii="Arial" w:eastAsia="Times New Roman" w:hAnsi="Arial" w:cs="Arial"/>
+          <w:b/>
+          <w:lang w:eastAsia="en-US"/>
+        </w:rPr>
+        <w:t>UIWebView.</w:t>
       </w:r>
     </w:p>
     <w:p>
@@ -4965,34 +4507,14 @@
         </w:rPr>
         <w:t>Worked on adding new features like "</w:t>
       </w:r>
-      <w:proofErr w:type="spellStart"/>
-      <w:r>
-        <w:rPr>
-          <w:rFonts w:ascii="Arial" w:eastAsia="Times New Roman" w:hAnsi="Arial" w:cs="Arial"/>
-          <w:b/>
-          <w:lang w:eastAsia="en-US"/>
-        </w:rPr>
-        <w:t>AutoPay</w:t>
-      </w:r>
-      <w:proofErr w:type="spellEnd"/>
-      <w:r>
-        <w:rPr>
-          <w:rFonts w:ascii="Arial" w:eastAsia="Times New Roman" w:hAnsi="Arial" w:cs="Arial"/>
-          <w:b/>
-          <w:lang w:eastAsia="en-US"/>
-        </w:rPr>
-        <w:t xml:space="preserve"> &amp; </w:t>
-      </w:r>
-      <w:proofErr w:type="spellStart"/>
-      <w:r>
-        <w:rPr>
-          <w:rFonts w:ascii="Arial" w:eastAsia="Times New Roman" w:hAnsi="Arial" w:cs="Arial"/>
-          <w:b/>
-          <w:lang w:eastAsia="en-US"/>
-        </w:rPr>
-        <w:t>SchedulePay</w:t>
-      </w:r>
-      <w:proofErr w:type="spellEnd"/>
+      <w:r>
+        <w:rPr>
+          <w:rFonts w:ascii="Arial" w:eastAsia="Times New Roman" w:hAnsi="Arial" w:cs="Arial"/>
+          <w:b/>
+          <w:lang w:eastAsia="en-US"/>
+        </w:rPr>
+        <w:t>AutoPay &amp; SchedulePay</w:t>
+      </w:r>
       <w:r>
         <w:rPr>
           <w:rFonts w:ascii="Arial" w:eastAsia="Times New Roman" w:hAnsi="Arial" w:cs="Arial"/>
@@ -5021,7 +4543,6 @@
         </w:rPr>
         <w:t xml:space="preserve">Implemented </w:t>
       </w:r>
-      <w:proofErr w:type="spellStart"/>
       <w:r>
         <w:rPr>
           <w:rFonts w:ascii="Arial" w:eastAsia="Times New Roman" w:hAnsi="Arial" w:cs="Arial"/>
@@ -5030,7 +4551,6 @@
         </w:rPr>
         <w:t>NSOperationQueue</w:t>
       </w:r>
-      <w:proofErr w:type="spellEnd"/>
       <w:r>
         <w:rPr>
           <w:rFonts w:ascii="Arial" w:eastAsia="Times New Roman" w:hAnsi="Arial" w:cs="Arial"/>
@@ -5038,7 +4558,6 @@
         </w:rPr>
         <w:t xml:space="preserve"> and </w:t>
       </w:r>
-      <w:proofErr w:type="spellStart"/>
       <w:r>
         <w:rPr>
           <w:rFonts w:ascii="Arial" w:eastAsia="Times New Roman" w:hAnsi="Arial" w:cs="Arial"/>
@@ -5047,7 +4566,6 @@
         </w:rPr>
         <w:t>NSURLConnection</w:t>
       </w:r>
-      <w:proofErr w:type="spellEnd"/>
       <w:r>
         <w:rPr>
           <w:rFonts w:ascii="Arial" w:eastAsia="Times New Roman" w:hAnsi="Arial" w:cs="Arial"/>
@@ -5090,7 +4608,6 @@
         </w:rPr>
         <w:t xml:space="preserve"> on a Native app using </w:t>
       </w:r>
-      <w:proofErr w:type="spellStart"/>
       <w:r>
         <w:rPr>
           <w:rFonts w:ascii="Arial" w:eastAsia="Times New Roman" w:hAnsi="Arial" w:cs="Arial"/>
@@ -5099,7 +4616,6 @@
         </w:rPr>
         <w:t>UIWebView</w:t>
       </w:r>
-      <w:proofErr w:type="spellEnd"/>
       <w:r>
         <w:rPr>
           <w:rFonts w:ascii="Arial" w:eastAsia="Times New Roman" w:hAnsi="Arial" w:cs="Arial"/>
@@ -5484,7 +5000,6 @@
           <w:b/>
           <w:shd w:val="clear" w:color="auto" w:fill="FFFFFF"/>
         </w:rPr>
-        <w:lastRenderedPageBreak/>
         <w:t>Roles &amp; Responsibilities</w:t>
       </w:r>
       <w:r>
@@ -5512,6 +5027,7 @@
         <w:rPr>
           <w:rFonts w:ascii="Arial" w:hAnsi="Arial" w:cs="Arial"/>
         </w:rPr>
+        <w:lastRenderedPageBreak/>
         <w:t>Writing cross-browser compliant XHTML, CSS &amp; JavaScript</w:t>
       </w:r>
       <w:r>
@@ -6274,7 +5790,6 @@
         </w:rPr>
         <w:t xml:space="preserve">Change settings in </w:t>
       </w:r>
-      <w:proofErr w:type="spellStart"/>
       <w:r>
         <w:rPr>
           <w:rFonts w:ascii="Arial" w:eastAsia="Georgia" w:hAnsi="Arial" w:cs="Arial"/>
@@ -6283,7 +5798,6 @@
         </w:rPr>
         <w:t>web.config</w:t>
       </w:r>
-      <w:proofErr w:type="spellEnd"/>
       <w:r>
         <w:rPr>
           <w:rFonts w:ascii="Arial" w:eastAsia="Georgia" w:hAnsi="Arial" w:cs="Arial"/>
@@ -6760,7 +6274,6 @@
           <w:rFonts w:ascii="Arial" w:eastAsia="Georgia" w:hAnsi="Arial" w:cs="Arial"/>
           <w:shd w:val="clear" w:color="auto" w:fill="FFFFFF"/>
         </w:rPr>
-        <w:lastRenderedPageBreak/>
         <w:t xml:space="preserve">Deployed the project files in Apache Tomcat and </w:t>
       </w:r>
       <w:r>
@@ -6797,6 +6310,7 @@
           <w:rFonts w:ascii="Arial" w:eastAsia="Georgia" w:hAnsi="Arial" w:cs="Arial"/>
           <w:shd w:val="clear" w:color="auto" w:fill="FFFFFF"/>
         </w:rPr>
+        <w:lastRenderedPageBreak/>
         <w:t xml:space="preserve">We have created simple java program with </w:t>
       </w:r>
       <w:r>
@@ -6922,23 +6436,13 @@
         </w:rPr>
         <w:t xml:space="preserve">We have developed source code in </w:t>
       </w:r>
-      <w:proofErr w:type="spellStart"/>
-      <w:r>
-        <w:rPr>
-          <w:rFonts w:ascii="Arial" w:eastAsia="Georgia" w:hAnsi="Arial" w:cs="Arial"/>
-          <w:b/>
-          <w:shd w:val="clear" w:color="auto" w:fill="FFFFFF"/>
-        </w:rPr>
-        <w:t>MyEclipse</w:t>
-      </w:r>
-      <w:proofErr w:type="spellEnd"/>
-      <w:r>
-        <w:rPr>
-          <w:rFonts w:ascii="Arial" w:eastAsia="Georgia" w:hAnsi="Arial" w:cs="Arial"/>
-          <w:b/>
-          <w:shd w:val="clear" w:color="auto" w:fill="FFFFFF"/>
-        </w:rPr>
-        <w:t xml:space="preserve"> IDE</w:t>
+      <w:r>
+        <w:rPr>
+          <w:rFonts w:ascii="Arial" w:eastAsia="Georgia" w:hAnsi="Arial" w:cs="Arial"/>
+          <w:b/>
+          <w:shd w:val="clear" w:color="auto" w:fill="FFFFFF"/>
+        </w:rPr>
+        <w:t>MyEclipse IDE</w:t>
       </w:r>
       <w:r>
         <w:rPr>
@@ -7899,8 +7403,8 @@
 </file>
 
 <file path=word/numbering.xml><?xml version="1.0" encoding="utf-8"?>
-<w:numbering xmlns:wpc="http://schemas.microsoft.com/office/word/2010/wordprocessingCanvas" xmlns:cx="http://schemas.microsoft.com/office/drawing/2014/chartex" xmlns:cx1="http://schemas.microsoft.com/office/drawing/2015/9/8/chartex" xmlns:cx2="http://schemas.microsoft.com/office/drawing/2015/10/21/chartex" xmlns:mc="http://schemas.openxmlformats.org/markup-compatibility/2006" xmlns:o="urn:schemas-microsoft-com:office:office" xmlns:r="http://schemas.openxmlformats.org/officeDocument/2006/relationships" xmlns:m="http://schemas.openxmlformats.org/officeDocument/2006/math" xmlns:v="urn:schemas-microsoft-com:vml" xmlns:wp14="http://schemas.microsoft.com/office/word/2010/wordprocessingDrawing" xmlns:wp="http://schemas.openxmlformats.org/drawingml/2006/wordprocessingDrawing" xmlns:w10="urn:schemas-microsoft-com:office:word" xmlns:w="http://schemas.openxmlformats.org/wordprocessingml/2006/main" xmlns:w14="http://schemas.microsoft.com/office/word/2010/wordml" xmlns:w15="http://schemas.microsoft.com/office/word/2012/wordml" xmlns:w16se="http://schemas.microsoft.com/office/word/2015/wordml/symex" xmlns:wpg="http://schemas.microsoft.com/office/word/2010/wordprocessingGroup" xmlns:wpi="http://schemas.microsoft.com/office/word/2010/wordprocessingInk" xmlns:wne="http://schemas.microsoft.com/office/word/2006/wordml" xmlns:wps="http://schemas.microsoft.com/office/word/2010/wordprocessingShape" mc:Ignorable="w14 w15 w16se wp14">
-  <w:abstractNum w:abstractNumId="0" w15:restartNumberingAfterBreak="0">
+<w:numbering xmlns:wpc="http://schemas.microsoft.com/office/word/2010/wordprocessingCanvas" xmlns:mo="http://schemas.microsoft.com/office/mac/office/2008/main" xmlns:mc="http://schemas.openxmlformats.org/markup-compatibility/2006" xmlns:mv="urn:schemas-microsoft-com:mac:vml" xmlns:o="urn:schemas-microsoft-com:office:office" xmlns:r="http://schemas.openxmlformats.org/officeDocument/2006/relationships" xmlns:m="http://schemas.openxmlformats.org/officeDocument/2006/math" xmlns:v="urn:schemas-microsoft-com:vml" xmlns:wp14="http://schemas.microsoft.com/office/word/2010/wordprocessingDrawing" xmlns:wp="http://schemas.openxmlformats.org/drawingml/2006/wordprocessingDrawing" xmlns:w10="urn:schemas-microsoft-com:office:word" xmlns:w="http://schemas.openxmlformats.org/wordprocessingml/2006/main" xmlns:w14="http://schemas.microsoft.com/office/word/2010/wordml" xmlns:w15="http://schemas.microsoft.com/office/word/2012/wordml" xmlns:wpg="http://schemas.microsoft.com/office/word/2010/wordprocessingGroup" xmlns:wpi="http://schemas.microsoft.com/office/word/2010/wordprocessingInk" xmlns:wne="http://schemas.microsoft.com/office/word/2006/wordml" xmlns:wps="http://schemas.microsoft.com/office/word/2010/wordprocessingShape" mc:Ignorable="w14 w15 wp14">
+  <w:abstractNum w:abstractNumId="0">
     <w:nsid w:val="00000004"/>
     <w:multiLevelType w:val="singleLevel"/>
     <w:tmpl w:val="00000004"/>
@@ -7923,7 +7427,7 @@
       </w:rPr>
     </w:lvl>
   </w:abstractNum>
-  <w:abstractNum w:abstractNumId="1" w15:restartNumberingAfterBreak="0">
+  <w:abstractNum w:abstractNumId="1">
     <w:nsid w:val="198776E9"/>
     <w:multiLevelType w:val="hybridMultilevel"/>
     <w:tmpl w:val="36B2B83C"/>
@@ -8036,7 +7540,7 @@
       </w:rPr>
     </w:lvl>
   </w:abstractNum>
-  <w:abstractNum w:abstractNumId="2" w15:restartNumberingAfterBreak="0">
+  <w:abstractNum w:abstractNumId="2">
     <w:nsid w:val="1F361BB3"/>
     <w:multiLevelType w:val="hybridMultilevel"/>
     <w:tmpl w:val="B5340E42"/>
@@ -8149,7 +7653,7 @@
       </w:rPr>
     </w:lvl>
   </w:abstractNum>
-  <w:abstractNum w:abstractNumId="3" w15:restartNumberingAfterBreak="0">
+  <w:abstractNum w:abstractNumId="3">
     <w:nsid w:val="1F4679FE"/>
     <w:multiLevelType w:val="hybridMultilevel"/>
     <w:tmpl w:val="8F7E71A6"/>
@@ -8262,7 +7766,7 @@
       </w:rPr>
     </w:lvl>
   </w:abstractNum>
-  <w:abstractNum w:abstractNumId="4" w15:restartNumberingAfterBreak="0">
+  <w:abstractNum w:abstractNumId="4">
     <w:nsid w:val="24726BBB"/>
     <w:multiLevelType w:val="multilevel"/>
     <w:tmpl w:val="5524BEAE"/>
@@ -8411,7 +7915,7 @@
       </w:rPr>
     </w:lvl>
   </w:abstractNum>
-  <w:abstractNum w:abstractNumId="5" w15:restartNumberingAfterBreak="0">
+  <w:abstractNum w:abstractNumId="5">
     <w:nsid w:val="288E0986"/>
     <w:multiLevelType w:val="multilevel"/>
     <w:tmpl w:val="1C4AC792"/>
@@ -8560,7 +8064,7 @@
       </w:rPr>
     </w:lvl>
   </w:abstractNum>
-  <w:abstractNum w:abstractNumId="6" w15:restartNumberingAfterBreak="0">
+  <w:abstractNum w:abstractNumId="6">
     <w:nsid w:val="343B0770"/>
     <w:multiLevelType w:val="multilevel"/>
     <w:tmpl w:val="029ED56C"/>
@@ -8709,7 +8213,7 @@
       </w:rPr>
     </w:lvl>
   </w:abstractNum>
-  <w:abstractNum w:abstractNumId="7" w15:restartNumberingAfterBreak="0">
+  <w:abstractNum w:abstractNumId="7">
     <w:nsid w:val="36D9505C"/>
     <w:multiLevelType w:val="hybridMultilevel"/>
     <w:tmpl w:val="595C8E26"/>
@@ -8822,7 +8326,7 @@
       </w:rPr>
     </w:lvl>
   </w:abstractNum>
-  <w:abstractNum w:abstractNumId="8" w15:restartNumberingAfterBreak="0">
+  <w:abstractNum w:abstractNumId="8">
     <w:nsid w:val="501D3828"/>
     <w:multiLevelType w:val="hybridMultilevel"/>
     <w:tmpl w:val="20688224"/>
@@ -8935,7 +8439,7 @@
       </w:rPr>
     </w:lvl>
   </w:abstractNum>
-  <w:abstractNum w:abstractNumId="9" w15:restartNumberingAfterBreak="0">
+  <w:abstractNum w:abstractNumId="9">
     <w:nsid w:val="51974D89"/>
     <w:multiLevelType w:val="hybridMultilevel"/>
     <w:tmpl w:val="A67EA9E2"/>
@@ -9048,7 +8552,7 @@
       </w:rPr>
     </w:lvl>
   </w:abstractNum>
-  <w:abstractNum w:abstractNumId="10" w15:restartNumberingAfterBreak="0">
+  <w:abstractNum w:abstractNumId="10">
     <w:nsid w:val="556F85F8"/>
     <w:multiLevelType w:val="singleLevel"/>
     <w:tmpl w:val="556F85F8"/>
@@ -9069,7 +8573,7 @@
       </w:rPr>
     </w:lvl>
   </w:abstractNum>
-  <w:abstractNum w:abstractNumId="11" w15:restartNumberingAfterBreak="0">
+  <w:abstractNum w:abstractNumId="11">
     <w:nsid w:val="58C30817"/>
     <w:multiLevelType w:val="hybridMultilevel"/>
     <w:tmpl w:val="EC32CFCE"/>
@@ -9182,7 +8686,7 @@
       </w:rPr>
     </w:lvl>
   </w:abstractNum>
-  <w:abstractNum w:abstractNumId="12" w15:restartNumberingAfterBreak="0">
+  <w:abstractNum w:abstractNumId="12">
     <w:nsid w:val="5CBC6F38"/>
     <w:multiLevelType w:val="multilevel"/>
     <w:tmpl w:val="27320D3A"/>
@@ -9331,7 +8835,7 @@
       </w:rPr>
     </w:lvl>
   </w:abstractNum>
-  <w:abstractNum w:abstractNumId="13" w15:restartNumberingAfterBreak="0">
+  <w:abstractNum w:abstractNumId="13">
     <w:nsid w:val="5D5720ED"/>
     <w:multiLevelType w:val="multilevel"/>
     <w:tmpl w:val="94EEE12C"/>
@@ -9480,7 +8984,7 @@
       </w:rPr>
     </w:lvl>
   </w:abstractNum>
-  <w:abstractNum w:abstractNumId="14" w15:restartNumberingAfterBreak="0">
+  <w:abstractNum w:abstractNumId="14">
     <w:nsid w:val="631601FF"/>
     <w:multiLevelType w:val="multilevel"/>
     <w:tmpl w:val="631601FF"/>
@@ -9593,7 +9097,7 @@
       </w:rPr>
     </w:lvl>
   </w:abstractNum>
-  <w:abstractNum w:abstractNumId="15" w15:restartNumberingAfterBreak="0">
+  <w:abstractNum w:abstractNumId="15">
     <w:nsid w:val="65292482"/>
     <w:multiLevelType w:val="multilevel"/>
     <w:tmpl w:val="6D90CFBC"/>
@@ -9742,7 +9246,7 @@
       </w:rPr>
     </w:lvl>
   </w:abstractNum>
-  <w:abstractNum w:abstractNumId="16" w15:restartNumberingAfterBreak="0">
+  <w:abstractNum w:abstractNumId="16">
     <w:nsid w:val="67236495"/>
     <w:multiLevelType w:val="multilevel"/>
     <w:tmpl w:val="67236495"/>
@@ -9855,7 +9359,7 @@
       </w:rPr>
     </w:lvl>
   </w:abstractNum>
-  <w:abstractNum w:abstractNumId="17" w15:restartNumberingAfterBreak="0">
+  <w:abstractNum w:abstractNumId="17">
     <w:nsid w:val="68FC581C"/>
     <w:multiLevelType w:val="multilevel"/>
     <w:tmpl w:val="EF46E4CE"/>
@@ -10004,7 +9508,7 @@
       </w:rPr>
     </w:lvl>
   </w:abstractNum>
-  <w:abstractNum w:abstractNumId="18" w15:restartNumberingAfterBreak="0">
+  <w:abstractNum w:abstractNumId="18">
     <w:nsid w:val="6ACE26C3"/>
     <w:multiLevelType w:val="multilevel"/>
     <w:tmpl w:val="A4C6A866"/>
@@ -10153,7 +9657,7 @@
       </w:rPr>
     </w:lvl>
   </w:abstractNum>
-  <w:abstractNum w:abstractNumId="19" w15:restartNumberingAfterBreak="0">
+  <w:abstractNum w:abstractNumId="19">
     <w:nsid w:val="6B6B2CF9"/>
     <w:multiLevelType w:val="multilevel"/>
     <w:tmpl w:val="18F6F0A8"/>
@@ -10302,7 +9806,7 @@
       </w:rPr>
     </w:lvl>
   </w:abstractNum>
-  <w:abstractNum w:abstractNumId="20" w15:restartNumberingAfterBreak="0">
+  <w:abstractNum w:abstractNumId="20">
     <w:nsid w:val="6CA84A83"/>
     <w:multiLevelType w:val="singleLevel"/>
     <w:tmpl w:val="04090001"/>
@@ -10322,7 +9826,7 @@
       </w:rPr>
     </w:lvl>
   </w:abstractNum>
-  <w:abstractNum w:abstractNumId="21" w15:restartNumberingAfterBreak="0">
+  <w:abstractNum w:abstractNumId="21">
     <w:nsid w:val="6CBD6284"/>
     <w:multiLevelType w:val="multilevel"/>
     <w:tmpl w:val="6CBD6284"/>
@@ -10373,7 +9877,7 @@
       <w:lvlJc w:val="left"/>
     </w:lvl>
   </w:abstractNum>
-  <w:abstractNum w:abstractNumId="22" w15:restartNumberingAfterBreak="0">
+  <w:abstractNum w:abstractNumId="22">
     <w:nsid w:val="75DE0AAB"/>
     <w:multiLevelType w:val="multilevel"/>
     <w:tmpl w:val="75DE0AAB"/>
@@ -10486,7 +9990,7 @@
       </w:rPr>
     </w:lvl>
   </w:abstractNum>
-  <w:abstractNum w:abstractNumId="23" w15:restartNumberingAfterBreak="0">
+  <w:abstractNum w:abstractNumId="23">
     <w:nsid w:val="77194FDD"/>
     <w:multiLevelType w:val="multilevel"/>
     <w:tmpl w:val="0A20E99C"/>
@@ -10635,7 +10139,7 @@
       </w:rPr>
     </w:lvl>
   </w:abstractNum>
-  <w:abstractNum w:abstractNumId="24" w15:restartNumberingAfterBreak="0">
+  <w:abstractNum w:abstractNumId="24">
     <w:nsid w:val="77FC46EB"/>
     <w:multiLevelType w:val="multilevel"/>
     <w:tmpl w:val="BA946E0E"/>
@@ -10784,7 +10288,7 @@
       </w:rPr>
     </w:lvl>
   </w:abstractNum>
-  <w:abstractNum w:abstractNumId="25" w15:restartNumberingAfterBreak="0">
+  <w:abstractNum w:abstractNumId="25">
     <w:nsid w:val="796854AF"/>
     <w:multiLevelType w:val="multilevel"/>
     <w:tmpl w:val="2D8CBC98"/>
@@ -10933,7 +10437,7 @@
       </w:rPr>
     </w:lvl>
   </w:abstractNum>
-  <w:abstractNum w:abstractNumId="26" w15:restartNumberingAfterBreak="0">
+  <w:abstractNum w:abstractNumId="26">
     <w:nsid w:val="7DF62CF3"/>
     <w:multiLevelType w:val="hybridMultilevel"/>
     <w:tmpl w:val="68EECC62"/>
@@ -11182,7 +10686,7 @@
 </file>
 
 <file path=word/styles.xml><?xml version="1.0" encoding="utf-8"?>
-<w:styles xmlns:mc="http://schemas.openxmlformats.org/markup-compatibility/2006" xmlns:r="http://schemas.openxmlformats.org/officeDocument/2006/relationships" xmlns:w="http://schemas.openxmlformats.org/wordprocessingml/2006/main" xmlns:w14="http://schemas.microsoft.com/office/word/2010/wordml" xmlns:w15="http://schemas.microsoft.com/office/word/2012/wordml" xmlns:w16se="http://schemas.microsoft.com/office/word/2015/wordml/symex" mc:Ignorable="w14 w15 w16se">
+<w:styles xmlns:mc="http://schemas.openxmlformats.org/markup-compatibility/2006" xmlns:r="http://schemas.openxmlformats.org/officeDocument/2006/relationships" xmlns:w="http://schemas.openxmlformats.org/wordprocessingml/2006/main" xmlns:w14="http://schemas.microsoft.com/office/word/2010/wordml" xmlns:w15="http://schemas.microsoft.com/office/word/2012/wordml" mc:Ignorable="w14 w15">
   <w:docDefaults>
     <w:rPrDefault>
       <w:rPr>
@@ -11198,7 +10702,7 @@
       </w:pPr>
     </w:pPrDefault>
   </w:docDefaults>
-  <w:latentStyles w:defLockedState="0" w:defUIPriority="99" w:defSemiHidden="0" w:defUnhideWhenUsed="0" w:defQFormat="0" w:count="372">
+  <w:latentStyles w:defLockedState="0" w:defUIPriority="99" w:defSemiHidden="0" w:defUnhideWhenUsed="0" w:defQFormat="0" w:count="382">
     <w:lsdException w:name="Normal" w:uiPriority="0" w:qFormat="1"/>
     <w:lsdException w:name="heading 1" w:uiPriority="9" w:qFormat="1"/>
     <w:lsdException w:name="heading 2" w:semiHidden="1" w:uiPriority="9" w:unhideWhenUsed="1" w:qFormat="1"/>
@@ -11571,6 +11075,7 @@
     <w:lsdException w:name="List Table 6 Colorful Accent 6" w:uiPriority="51"/>
     <w:lsdException w:name="List Table 7 Colorful Accent 6" w:uiPriority="52"/>
     <w:lsdException w:name="Mention" w:semiHidden="1" w:unhideWhenUsed="1"/>
+    <w:lsdException w:name="Smart Hyperlink" w:semiHidden="1" w:unhideWhenUsed="1"/>
   </w:latentStyles>
   <w:style w:type="paragraph" w:default="1" w:styleId="Normal">
     <w:name w:val="Normal"/>
@@ -11739,6 +11244,18 @@
     <w:rPr>
       <w:rFonts w:ascii="Calibri" w:eastAsia="Times New Roman" w:hAnsi="Calibri" w:cs="Times New Roman"/>
       <w:lang w:eastAsia="zh-CN"/>
+    </w:rPr>
+  </w:style>
+  <w:style w:type="character" w:styleId="FollowedHyperlink">
+    <w:name w:val="FollowedHyperlink"/>
+    <w:basedOn w:val="DefaultParagraphFont"/>
+    <w:uiPriority w:val="99"/>
+    <w:semiHidden/>
+    <w:unhideWhenUsed/>
+    <w:rsid w:val="001959E0"/>
+    <w:rPr>
+      <w:color w:val="954F72" w:themeColor="followedHyperlink"/>
+      <w:u w:val="single"/>
     </w:rPr>
   </w:style>
 </w:styles>
@@ -12010,7 +11527,7 @@
 </file>
 
 <file path=customXml/itemProps1.xml><?xml version="1.0" encoding="utf-8"?>
-<ds:datastoreItem xmlns:ds="http://schemas.openxmlformats.org/officeDocument/2006/customXml" ds:itemID="{FEF473D4-B158-45E5-A5E3-09BFCAADCC2D}">
+<ds:datastoreItem xmlns:ds="http://schemas.openxmlformats.org/officeDocument/2006/customXml" ds:itemID="{28CD7D6E-6E35-C742-82DE-3BD0333B5C36}">
   <ds:schemaRefs>
     <ds:schemaRef ds:uri="http://schemas.openxmlformats.org/officeDocument/2006/bibliography"/>
   </ds:schemaRefs>

</xml_diff>